<commit_message>
Added article first version and updated referat with law and sertification section.
</commit_message>
<xml_diff>
--- a/referat.docx
+++ b/referat.docx
@@ -571,7 +571,7 @@
         </w:rPr>
         <w:fldChar w:fldCharType="separate"/>
       </w:r>
-      <w:hyperlink w:anchor="_Toc398167119" w:history="1">
+      <w:hyperlink w:anchor="_Toc398599287" w:history="1">
         <w:r>
           <w:rPr>
             <w:rStyle w:val="ad"/>
@@ -598,7 +598,7 @@
             <w:noProof/>
             <w:webHidden/>
           </w:rPr>
-          <w:instrText xml:space="preserve"> PAGEREF _Toc398167119 \h </w:instrText>
+          <w:instrText xml:space="preserve"> PAGEREF _Toc398599287 \h </w:instrText>
         </w:r>
         <w:r>
           <w:rPr>
@@ -642,7 +642,7 @@
           <w:lang w:eastAsia="uk-UA"/>
         </w:rPr>
       </w:pPr>
-      <w:hyperlink w:anchor="_Toc398167120" w:history="1">
+      <w:hyperlink w:anchor="_Toc398599288" w:history="1">
         <w:r>
           <w:rPr>
             <w:rStyle w:val="ad"/>
@@ -669,7 +669,7 @@
             <w:noProof/>
             <w:webHidden/>
           </w:rPr>
-          <w:instrText xml:space="preserve"> PAGEREF _Toc398167120 \h </w:instrText>
+          <w:instrText xml:space="preserve"> PAGEREF _Toc398599288 \h </w:instrText>
         </w:r>
         <w:r>
           <w:rPr>
@@ -713,7 +713,7 @@
           <w:lang w:eastAsia="uk-UA"/>
         </w:rPr>
       </w:pPr>
-      <w:hyperlink w:anchor="_Toc398167121" w:history="1">
+      <w:hyperlink w:anchor="_Toc398599289" w:history="1">
         <w:r>
           <w:rPr>
             <w:rStyle w:val="ad"/>
@@ -741,7 +741,7 @@
             <w:noProof/>
             <w:webHidden/>
           </w:rPr>
-          <w:instrText xml:space="preserve"> PAGEREF _Toc398167121 \h </w:instrText>
+          <w:instrText xml:space="preserve"> PAGEREF _Toc398599289 \h </w:instrText>
         </w:r>
         <w:r>
           <w:rPr>
@@ -785,13 +785,13 @@
           <w:lang w:eastAsia="uk-UA"/>
         </w:rPr>
       </w:pPr>
-      <w:hyperlink w:anchor="_Toc398167122" w:history="1">
+      <w:hyperlink w:anchor="_Toc398599290" w:history="1">
         <w:r>
           <w:rPr>
             <w:rStyle w:val="ad"/>
             <w:noProof/>
           </w:rPr>
-          <w:t>Висновки</w:t>
+          <w:t>Сертифікація медичних інформаційних систем</w:t>
         </w:r>
         <w:r>
           <w:rPr>
@@ -812,7 +812,7 @@
             <w:noProof/>
             <w:webHidden/>
           </w:rPr>
-          <w:instrText xml:space="preserve"> PAGEREF _Toc398167122 \h </w:instrText>
+          <w:instrText xml:space="preserve"> PAGEREF _Toc398599290 \h </w:instrText>
         </w:r>
         <w:r>
           <w:rPr>
@@ -845,6 +845,148 @@
     </w:p>
     <w:p>
       <w:pPr>
+        <w:pStyle w:val="11"/>
+        <w:tabs>
+          <w:tab w:val="right" w:leader="dot" w:pos="9629"/>
+        </w:tabs>
+        <w:rPr>
+          <w:rFonts w:asciiTheme="minorHAnsi" w:eastAsiaTheme="minorEastAsia" w:hAnsiTheme="minorHAnsi" w:cstheme="minorBidi"/>
+          <w:noProof/>
+          <w:sz w:val="22"/>
+          <w:lang w:eastAsia="uk-UA"/>
+        </w:rPr>
+      </w:pPr>
+      <w:hyperlink w:anchor="_Toc398599291" w:history="1">
+        <w:r>
+          <w:rPr>
+            <w:rStyle w:val="ad"/>
+            <w:noProof/>
+          </w:rPr>
+          <w:t>Висновки</w:t>
+        </w:r>
+        <w:r>
+          <w:rPr>
+            <w:noProof/>
+            <w:webHidden/>
+          </w:rPr>
+          <w:tab/>
+        </w:r>
+        <w:r>
+          <w:rPr>
+            <w:noProof/>
+            <w:webHidden/>
+          </w:rPr>
+          <w:fldChar w:fldCharType="begin"/>
+        </w:r>
+        <w:r>
+          <w:rPr>
+            <w:noProof/>
+            <w:webHidden/>
+          </w:rPr>
+          <w:instrText xml:space="preserve"> PAGEREF _Toc398599291 \h </w:instrText>
+        </w:r>
+        <w:r>
+          <w:rPr>
+            <w:noProof/>
+            <w:webHidden/>
+          </w:rPr>
+        </w:r>
+        <w:r>
+          <w:rPr>
+            <w:noProof/>
+            <w:webHidden/>
+          </w:rPr>
+          <w:fldChar w:fldCharType="separate"/>
+        </w:r>
+        <w:r>
+          <w:rPr>
+            <w:noProof/>
+            <w:webHidden/>
+          </w:rPr>
+          <w:t>14</w:t>
+        </w:r>
+        <w:r>
+          <w:rPr>
+            <w:noProof/>
+            <w:webHidden/>
+          </w:rPr>
+          <w:fldChar w:fldCharType="end"/>
+        </w:r>
+      </w:hyperlink>
+    </w:p>
+    <w:p>
+      <w:pPr>
+        <w:pStyle w:val="11"/>
+        <w:tabs>
+          <w:tab w:val="right" w:leader="dot" w:pos="9629"/>
+        </w:tabs>
+        <w:rPr>
+          <w:rFonts w:asciiTheme="minorHAnsi" w:eastAsiaTheme="minorEastAsia" w:hAnsiTheme="minorHAnsi" w:cstheme="minorBidi"/>
+          <w:noProof/>
+          <w:sz w:val="22"/>
+          <w:lang w:eastAsia="uk-UA"/>
+        </w:rPr>
+      </w:pPr>
+      <w:hyperlink w:anchor="_Toc398599292" w:history="1">
+        <w:r>
+          <w:rPr>
+            <w:rStyle w:val="ad"/>
+            <w:noProof/>
+          </w:rPr>
+          <w:t>Список літератури</w:t>
+        </w:r>
+        <w:r>
+          <w:rPr>
+            <w:noProof/>
+            <w:webHidden/>
+          </w:rPr>
+          <w:tab/>
+        </w:r>
+        <w:r>
+          <w:rPr>
+            <w:noProof/>
+            <w:webHidden/>
+          </w:rPr>
+          <w:fldChar w:fldCharType="begin"/>
+        </w:r>
+        <w:r>
+          <w:rPr>
+            <w:noProof/>
+            <w:webHidden/>
+          </w:rPr>
+          <w:instrText xml:space="preserve"> PAGEREF _Toc398599292 \h </w:instrText>
+        </w:r>
+        <w:r>
+          <w:rPr>
+            <w:noProof/>
+            <w:webHidden/>
+          </w:rPr>
+        </w:r>
+        <w:r>
+          <w:rPr>
+            <w:noProof/>
+            <w:webHidden/>
+          </w:rPr>
+          <w:fldChar w:fldCharType="separate"/>
+        </w:r>
+        <w:r>
+          <w:rPr>
+            <w:noProof/>
+            <w:webHidden/>
+          </w:rPr>
+          <w:t>15</w:t>
+        </w:r>
+        <w:r>
+          <w:rPr>
+            <w:noProof/>
+            <w:webHidden/>
+          </w:rPr>
+          <w:fldChar w:fldCharType="end"/>
+        </w:r>
+      </w:hyperlink>
+    </w:p>
+    <w:p>
+      <w:pPr>
         <w:pStyle w:val="a5"/>
         <w:rPr>
           <w:rStyle w:val="style3"/>
@@ -882,7 +1024,7 @@
           <w:rStyle w:val="style3"/>
         </w:rPr>
       </w:pPr>
-      <w:bookmarkStart w:id="2" w:name="_Toc398167119"/>
+      <w:bookmarkStart w:id="2" w:name="_Toc398599287"/>
       <w:r>
         <w:rPr>
           <w:rStyle w:val="style3"/>
@@ -1094,7 +1236,7 @@
           <w:rStyle w:val="style3"/>
         </w:rPr>
       </w:pPr>
-      <w:bookmarkStart w:id="3" w:name="_Toc398167120"/>
+      <w:bookmarkStart w:id="3" w:name="_Toc398599288"/>
       <w:r>
         <w:rPr>
           <w:rStyle w:val="style3"/>
@@ -1556,7 +1698,7 @@
           <v:shape id="_x0000_i1025" type="#_x0000_t75" style="width:402.7pt;height:269.6pt" o:ole="">
             <v:imagedata r:id="rId9" o:title=""/>
           </v:shape>
-          <o:OLEObject Type="Embed" ProgID="Visio.Drawing.11" ShapeID="_x0000_i1025" DrawAspect="Content" ObjectID="_1471908971" r:id="rId10"/>
+          <o:OLEObject Type="Embed" ProgID="Visio.Drawing.11" ShapeID="_x0000_i1025" DrawAspect="Content" ObjectID="_1472341249" r:id="rId10"/>
         </w:object>
       </w:r>
     </w:p>
@@ -3393,7 +3535,7 @@
           <w:rStyle w:val="style3"/>
         </w:rPr>
       </w:pPr>
-      <w:bookmarkStart w:id="4" w:name="_Toc398167121"/>
+      <w:bookmarkStart w:id="4" w:name="_Toc398599289"/>
       <w:r>
         <w:rPr>
           <w:rStyle w:val="style3"/>
@@ -6138,7 +6280,7 @@
           <v:shape id="_x0000_i1026" type="#_x0000_t75" style="width:325.65pt;height:283pt" o:ole="">
             <v:imagedata r:id="rId13" o:title=""/>
           </v:shape>
-          <o:OLEObject Type="Embed" ProgID="Visio.Drawing.11" ShapeID="_x0000_i1026" DrawAspect="Content" ObjectID="_1471908972" r:id="rId14"/>
+          <o:OLEObject Type="Embed" ProgID="Visio.Drawing.11" ShapeID="_x0000_i1026" DrawAspect="Content" ObjectID="_1472341250" r:id="rId14"/>
         </w:object>
       </w:r>
     </w:p>
@@ -6416,171 +6558,938 @@
           <w:rStyle w:val="style3"/>
         </w:rPr>
       </w:pPr>
-      <w:bookmarkStart w:id="5" w:name="_Toc398167122"/>
-      <w:r>
-        <w:rPr>
-          <w:rStyle w:val="style3"/>
-        </w:rPr>
+      <w:bookmarkStart w:id="5" w:name="_Toc398599290"/>
+      <w:r>
+        <w:rPr>
+          <w:rStyle w:val="style3"/>
+        </w:rPr>
+        <w:t>Сертифікація медичних інформаційних систем</w:t>
+      </w:r>
+      <w:bookmarkEnd w:id="5"/>
+    </w:p>
+    <w:p>
+      <w:pPr>
+        <w:pStyle w:val="a5"/>
+        <w:rPr>
+          <w:rStyle w:val="style3"/>
+        </w:rPr>
+      </w:pPr>
+      <w:r>
+        <w:rPr>
+          <w:rStyle w:val="apple-style-span"/>
+        </w:rPr>
+        <w:t xml:space="preserve">Кожна країна має свої законодавчі акти та директиви для роботи з медичними даними. </w:t>
+      </w:r>
+      <w:r>
+        <w:rPr>
+          <w:rStyle w:val="style3"/>
+        </w:rPr>
+        <w:t xml:space="preserve">Згідно до статті 32 Конституції України, яка гарантує конфіденційність особистої </w:t>
+      </w:r>
+      <w:r>
+        <w:rPr>
+          <w:rStyle w:val="style3"/>
+        </w:rPr>
+        <w:t xml:space="preserve">інформації про людину, статтею </w:t>
+      </w:r>
+      <w:r>
+        <w:rPr>
+          <w:rStyle w:val="style3"/>
+        </w:rPr>
+        <w:t xml:space="preserve">286 Цивільного Кодексу України, яка гарантує кожному право на право на таємницю про стан </w:t>
+      </w:r>
+      <w:r>
+        <w:rPr>
+          <w:rStyle w:val="style3"/>
+        </w:rPr>
+        <w:lastRenderedPageBreak/>
+        <w:t xml:space="preserve">свого здоров’я, факт звернення за медичною допомогою, діагноз, а також відомості, одержані при медичному обстеженні. Згідно зі ст. 39-1 Основ законодавства України про охорону здоров’я пацієнт має право на таємницю про стан свого здоров’я, факт звернення за медичною допомогою, діагноз, а також про відомості, одержані при її медичному обстеженні. Крім того, згідно зі ст. 7 Закону України «Про захист персональних даних» до обробки персональних даних про здоров’я людини пред’являються особливі вимоги. </w:t>
+      </w:r>
+    </w:p>
+    <w:p>
+      <w:pPr>
+        <w:pStyle w:val="a5"/>
+        <w:rPr>
+          <w:rStyle w:val="style3"/>
+        </w:rPr>
+      </w:pPr>
+      <w:r>
+        <w:rPr>
+          <w:rStyle w:val="style3"/>
+        </w:rPr>
+        <w:t xml:space="preserve">Згідно вищезгаданого законодавства предмет </w:t>
+      </w:r>
+      <w:r>
+        <w:rPr>
+          <w:rStyle w:val="style3"/>
+        </w:rPr>
+        <w:t>лікарської таємниці складають:</w:t>
+      </w:r>
+    </w:p>
+    <w:p>
+      <w:pPr>
+        <w:pStyle w:val="a5"/>
+        <w:numPr>
+          <w:ilvl w:val="0"/>
+          <w:numId w:val="12"/>
+        </w:numPr>
+        <w:rPr>
+          <w:rStyle w:val="style3"/>
+        </w:rPr>
+      </w:pPr>
+      <w:r>
+        <w:rPr>
+          <w:rStyle w:val="style3"/>
+        </w:rPr>
+        <w:t>стан здоров’я пацієнта;</w:t>
+      </w:r>
+    </w:p>
+    <w:p>
+      <w:pPr>
+        <w:pStyle w:val="a5"/>
+        <w:numPr>
+          <w:ilvl w:val="0"/>
+          <w:numId w:val="12"/>
+        </w:numPr>
+        <w:rPr>
+          <w:rStyle w:val="style3"/>
+        </w:rPr>
+      </w:pPr>
+      <w:r>
+        <w:rPr>
+          <w:rStyle w:val="style3"/>
+        </w:rPr>
+        <w:t>хвороби і діагноз;</w:t>
+      </w:r>
+    </w:p>
+    <w:p>
+      <w:pPr>
+        <w:pStyle w:val="a5"/>
+        <w:numPr>
+          <w:ilvl w:val="0"/>
+          <w:numId w:val="12"/>
+        </w:numPr>
+        <w:rPr>
+          <w:rStyle w:val="style3"/>
+        </w:rPr>
+      </w:pPr>
+      <w:r>
+        <w:rPr>
+          <w:rStyle w:val="style3"/>
+        </w:rPr>
+        <w:t>огляд і його результати;</w:t>
+      </w:r>
+    </w:p>
+    <w:p>
+      <w:pPr>
+        <w:pStyle w:val="a5"/>
+        <w:numPr>
+          <w:ilvl w:val="0"/>
+          <w:numId w:val="12"/>
+        </w:numPr>
+        <w:rPr>
+          <w:rStyle w:val="style3"/>
+        </w:rPr>
+      </w:pPr>
+      <w:r>
+        <w:rPr>
+          <w:rStyle w:val="style3"/>
+        </w:rPr>
+        <w:t>методи лікування;</w:t>
+      </w:r>
+    </w:p>
+    <w:p>
+      <w:pPr>
+        <w:pStyle w:val="a5"/>
+        <w:numPr>
+          <w:ilvl w:val="0"/>
+          <w:numId w:val="12"/>
+        </w:numPr>
+        <w:rPr>
+          <w:rStyle w:val="style3"/>
+        </w:rPr>
+      </w:pPr>
+      <w:r>
+        <w:rPr>
+          <w:rStyle w:val="style3"/>
+        </w:rPr>
+        <w:t>відомості, отримані при медичному обстеженні.</w:t>
+      </w:r>
+    </w:p>
+    <w:p>
+      <w:pPr>
+        <w:pStyle w:val="a5"/>
+        <w:rPr>
+          <w:rStyle w:val="apple-style-span"/>
+        </w:rPr>
+      </w:pPr>
+      <w:r>
+        <w:rPr>
+          <w:rStyle w:val="style3"/>
+        </w:rPr>
+        <w:t>Оскільки такі дані</w:t>
+      </w:r>
+      <w:r>
+        <w:rPr>
+          <w:rStyle w:val="apple-style-span"/>
+        </w:rPr>
+        <w:t xml:space="preserve"> є предметом лікарської таємниці, тому повинні бути належним чином захищені, а медичні системи та стандарти повинні бути належним чином захищені та сертифіковані для роботи з персональними даними.</w:t>
+      </w:r>
+    </w:p>
+    <w:p>
+      <w:pPr>
+        <w:pStyle w:val="a5"/>
+        <w:rPr>
+          <w:rStyle w:val="style3"/>
+        </w:rPr>
+      </w:pPr>
+      <w:r>
+        <w:rPr>
+          <w:rStyle w:val="apple-style-span"/>
+        </w:rPr>
+        <w:t xml:space="preserve">Сертифікація медичних інформаційних систем здійснюється за стандартами </w:t>
+      </w:r>
+      <w:r>
+        <w:rPr>
+          <w:rStyle w:val="apple-style-span"/>
+        </w:rPr>
+        <w:t xml:space="preserve">DIN EN ISO 9001: 2008 і DIN EN ISO 13485: 2003. </w:t>
+      </w:r>
+      <w:r>
+        <w:rPr>
+          <w:rStyle w:val="apple-style-span"/>
+        </w:rPr>
+        <w:t>Такі системи повинні відповідати</w:t>
+      </w:r>
+      <w:r>
+        <w:rPr>
+          <w:rStyle w:val="apple-style-span"/>
+        </w:rPr>
+        <w:t xml:space="preserve"> Директиві Європейського Співтовариства 93/42 / EЕС </w:t>
+      </w:r>
+      <w:r>
+        <w:rPr>
+          <w:rStyle w:val="apple-style-span"/>
+        </w:rPr>
+        <w:t>по медичними виробах</w:t>
+      </w:r>
+      <w:r>
+        <w:rPr>
+          <w:rStyle w:val="apple-style-span"/>
+        </w:rPr>
+        <w:t xml:space="preserve">, Додатком II, </w:t>
+      </w:r>
+      <w:r>
+        <w:rPr>
+          <w:rStyle w:val="apple-style-span"/>
+        </w:rPr>
+        <w:t xml:space="preserve">та </w:t>
+      </w:r>
+      <w:r>
+        <w:rPr>
+          <w:rStyle w:val="apple-style-span"/>
+        </w:rPr>
+        <w:t>іншим національним директивам і законодавчим нормам, наприклад, з П</w:t>
+      </w:r>
+      <w:r>
+        <w:rPr>
+          <w:rStyle w:val="apple-style-span"/>
+        </w:rPr>
+        <w:t>оложеннями про медичні пристрої</w:t>
+      </w:r>
+      <w:r>
+        <w:rPr>
+          <w:rStyle w:val="apple-style-span"/>
+        </w:rPr>
+        <w:t xml:space="preserve"> Канади, </w:t>
+      </w:r>
+      <w:r>
+        <w:rPr>
+          <w:rStyle w:val="apple-style-span"/>
+        </w:rPr>
+        <w:t>Закону про фармацевтичні підприємства Японії та Положення</w:t>
+      </w:r>
+      <w:r>
+        <w:rPr>
+          <w:rStyle w:val="apple-style-span"/>
+        </w:rPr>
+        <w:t xml:space="preserve"> Системи управління якістю (QSR) Управління з санітарного нагляду за якістю харчових продуктів і медикаментів (FDA) США. </w:t>
+      </w:r>
+      <w:r>
+        <w:rPr>
+          <w:rStyle w:val="apple-style-span"/>
+        </w:rPr>
+        <w:t>Сертифікація повинна здійснюватися в тісній співпраці з контролюючими органами конкретної країни.</w:t>
+      </w:r>
+    </w:p>
+    <w:p>
+      <w:pPr>
+        <w:pStyle w:val="af4"/>
+        <w:rPr>
+          <w:rStyle w:val="style3"/>
+        </w:rPr>
+      </w:pPr>
+      <w:bookmarkStart w:id="6" w:name="_Toc398599291"/>
+      <w:r>
+        <w:rPr>
+          <w:rStyle w:val="style3"/>
+        </w:rPr>
+        <w:lastRenderedPageBreak/>
         <w:t>Висновки</w:t>
       </w:r>
-      <w:bookmarkEnd w:id="5"/>
-    </w:p>
-    <w:p>
-      <w:pPr>
-        <w:pStyle w:val="a5"/>
-        <w:rPr>
-          <w:rStyle w:val="style3"/>
-        </w:rPr>
-      </w:pPr>
-      <w:r>
-        <w:rPr>
-          <w:rStyle w:val="style3"/>
-        </w:rPr>
-        <w:t xml:space="preserve">На сьогоднішній день існує декілька найбільш розповсюджених стандартів та багато, які розповсюджені не так широко. Слід зазначити, що не існує якогось головного універсального медичного стандарту. Різні стандарти часто реалізовують різноманітні сторони такої величезної області як медицина, </w:t>
-      </w:r>
+      <w:bookmarkEnd w:id="6"/>
+    </w:p>
+    <w:p>
+      <w:pPr>
+        <w:pStyle w:val="a5"/>
+        <w:rPr>
+          <w:rStyle w:val="style3"/>
+        </w:rPr>
+      </w:pPr>
+      <w:r>
+        <w:rPr>
+          <w:rStyle w:val="style3"/>
+        </w:rPr>
+        <w:t>На сьогоднішній день існує декілька найбільш розповсюджених стандартів та багато, які розповсюджені не так широко. Слід зазначити, що не існує якогось головного універсального медичного стандарту. Різні стандарти часто реалізовують різноманітні сторони такої величезної області як медицина, тому спершу потрібно визначити конкретну проблему, яку слід вирішити, а потім підбирати, який стандарт найбільше підходить для її вирішення.</w:t>
+      </w:r>
+    </w:p>
+    <w:p>
+      <w:pPr>
+        <w:pStyle w:val="a5"/>
+        <w:rPr>
+          <w:rStyle w:val="style3"/>
+        </w:rPr>
+      </w:pPr>
+      <w:r>
+        <w:rPr>
+          <w:rStyle w:val="style3"/>
+        </w:rPr>
+        <w:t>Було розглянуто найбільш поширені</w:t>
+      </w:r>
+      <w:r>
+        <w:rPr>
+          <w:rStyle w:val="style3"/>
+        </w:rPr>
+        <w:t xml:space="preserve"> стандар</w:t>
+      </w:r>
+      <w:r>
+        <w:rPr>
+          <w:rStyle w:val="style3"/>
+        </w:rPr>
+        <w:t>ти</w:t>
+      </w:r>
+      <w:r>
+        <w:rPr>
+          <w:rStyle w:val="style3"/>
+        </w:rPr>
+        <w:t xml:space="preserve"> </w:t>
+      </w:r>
+      <w:r>
+        <w:rPr>
+          <w:rStyle w:val="style3"/>
+          <w:lang w:val="en-US"/>
+        </w:rPr>
+        <w:t xml:space="preserve">HL7 </w:t>
+      </w:r>
+      <w:r>
+        <w:rPr>
+          <w:rStyle w:val="style3"/>
+        </w:rPr>
+        <w:t xml:space="preserve">та </w:t>
+      </w:r>
+      <w:r>
+        <w:rPr>
+          <w:rStyle w:val="style3"/>
+          <w:lang w:val="en-US"/>
+        </w:rPr>
+        <w:t xml:space="preserve">DICOM. </w:t>
+      </w:r>
+      <w:r>
+        <w:rPr>
+          <w:rStyle w:val="style3"/>
+        </w:rPr>
+        <w:t xml:space="preserve">Неважко помітити подібність структури стандартів DICOM і HL7. Однак між ними є істотна відмінність: DICOM є повним стандартом обміну інформацією, пов'язаною з зображеннями, а HL7 </w:t>
+      </w:r>
+      <w:r>
+        <w:rPr>
+          <w:rStyle w:val="style3"/>
+        </w:rPr>
+        <w:t>–</w:t>
+      </w:r>
+      <w:r>
+        <w:rPr>
+          <w:rStyle w:val="style3"/>
+        </w:rPr>
+        <w:t xml:space="preserve"> </w:t>
+      </w:r>
+      <w:r>
+        <w:rPr>
+          <w:rStyle w:val="style3"/>
+        </w:rPr>
+        <w:t>хоча і дозволяє працювати з зображеннями</w:t>
+      </w:r>
+      <w:r>
+        <w:rPr>
+          <w:rStyle w:val="style3"/>
+        </w:rPr>
+        <w:t xml:space="preserve">, </w:t>
+      </w:r>
+      <w:r>
+        <w:rPr>
+          <w:rStyle w:val="style3"/>
+        </w:rPr>
+        <w:t xml:space="preserve">є </w:t>
+      </w:r>
+      <w:r>
+        <w:rPr>
+          <w:rStyle w:val="style3"/>
+        </w:rPr>
+        <w:t>стандартом електронної передачі медичних документів</w:t>
+      </w:r>
+      <w:r>
+        <w:rPr>
+          <w:rStyle w:val="style3"/>
+        </w:rPr>
+        <w:t xml:space="preserve"> між </w:t>
+      </w:r>
+      <w:r>
+        <w:rPr>
+          <w:rStyle w:val="style3"/>
+        </w:rPr>
+        <w:t>віддаленими медични</w:t>
+      </w:r>
+      <w:r>
+        <w:rPr>
+          <w:rStyle w:val="style3"/>
+        </w:rPr>
+        <w:t xml:space="preserve">ми </w:t>
+      </w:r>
+      <w:r>
+        <w:rPr>
+          <w:rStyle w:val="style3"/>
+        </w:rPr>
+        <w:t>установами</w:t>
+      </w:r>
+      <w:r>
+        <w:rPr>
+          <w:rStyle w:val="style3"/>
+        </w:rPr>
+        <w:t>. Більшість сучасного обладнання підтримує стандарт DICOM</w:t>
+      </w:r>
+      <w:r>
+        <w:rPr>
+          <w:rStyle w:val="style3"/>
+        </w:rPr>
+        <w:t>, як основний стандарт для роботи з медичними зображеннями.</w:t>
+      </w:r>
+    </w:p>
+    <w:p>
+      <w:pPr>
+        <w:rPr>
+          <w:rStyle w:val="style3"/>
+          <w:rFonts w:ascii="Times New Roman" w:hAnsi="Times New Roman"/>
+          <w:sz w:val="28"/>
+          <w:szCs w:val="28"/>
+        </w:rPr>
+      </w:pPr>
+      <w:r>
+        <w:rPr>
+          <w:rStyle w:val="style3"/>
+        </w:rPr>
+        <w:br w:type="page"/>
+      </w:r>
+    </w:p>
+    <w:p>
+      <w:pPr>
+        <w:pStyle w:val="af4"/>
+        <w:rPr>
+          <w:rStyle w:val="style3"/>
+        </w:rPr>
+      </w:pPr>
+      <w:bookmarkStart w:id="7" w:name="_Toc398599292"/>
       <w:r>
         <w:rPr>
           <w:rStyle w:val="style3"/>
         </w:rPr>
         <w:lastRenderedPageBreak/>
-        <w:t>тому спершу потрібно визначити конкретну проблему, яку слід вирішити, а потім підбирати, який стандарт найбільше підходить для її вирішення.</w:t>
-      </w:r>
-    </w:p>
-    <w:p>
-      <w:pPr>
-        <w:pStyle w:val="a5"/>
-        <w:rPr>
-          <w:rStyle w:val="style3"/>
-        </w:rPr>
-      </w:pPr>
-      <w:r>
-        <w:rPr>
-          <w:rStyle w:val="style3"/>
-        </w:rPr>
-        <w:t>Було розглянуто найбільш поширені</w:t>
-      </w:r>
-      <w:r>
-        <w:rPr>
-          <w:rStyle w:val="style3"/>
-        </w:rPr>
-        <w:t xml:space="preserve"> стандар</w:t>
-      </w:r>
-      <w:r>
-        <w:rPr>
-          <w:rStyle w:val="style3"/>
-        </w:rPr>
-        <w:t>ти</w:t>
-      </w:r>
-      <w:r>
-        <w:rPr>
-          <w:rStyle w:val="style3"/>
-        </w:rPr>
-        <w:t xml:space="preserve"> </w:t>
-      </w:r>
-      <w:r>
-        <w:rPr>
-          <w:rStyle w:val="style3"/>
-          <w:lang w:val="en-US"/>
-        </w:rPr>
-        <w:t xml:space="preserve">HL7 </w:t>
-      </w:r>
-      <w:r>
-        <w:rPr>
-          <w:rStyle w:val="style3"/>
-        </w:rPr>
-        <w:t xml:space="preserve">та </w:t>
-      </w:r>
-      <w:r>
-        <w:rPr>
-          <w:rStyle w:val="style3"/>
-          <w:lang w:val="en-US"/>
-        </w:rPr>
-        <w:t xml:space="preserve">DICOM. </w:t>
-      </w:r>
-      <w:r>
-        <w:rPr>
-          <w:rStyle w:val="style3"/>
-        </w:rPr>
-        <w:t xml:space="preserve">Неважко помітити подібність структури стандартів DICOM і HL7. Однак між ними є істотна відмінність: DICOM є повним стандартом обміну інформацією, пов'язаною з зображеннями, а HL7 </w:t>
-      </w:r>
-      <w:r>
-        <w:rPr>
-          <w:rStyle w:val="style3"/>
-        </w:rPr>
-        <w:t>–</w:t>
-      </w:r>
-      <w:r>
-        <w:rPr>
-          <w:rStyle w:val="style3"/>
-        </w:rPr>
-        <w:t xml:space="preserve"> </w:t>
-      </w:r>
-      <w:r>
-        <w:rPr>
-          <w:rStyle w:val="style3"/>
-        </w:rPr>
-        <w:t>хоча і дозволяє працювати з зображеннями</w:t>
-      </w:r>
-      <w:r>
-        <w:rPr>
-          <w:rStyle w:val="style3"/>
-        </w:rPr>
+        <w:t>Список літератури</w:t>
+      </w:r>
+      <w:bookmarkEnd w:id="7"/>
+    </w:p>
+    <w:p>
+      <w:pPr>
+        <w:pStyle w:val="a5"/>
+        <w:numPr>
+          <w:ilvl w:val="0"/>
+          <w:numId w:val="13"/>
+        </w:numPr>
+        <w:tabs>
+          <w:tab w:val="left" w:pos="851"/>
+        </w:tabs>
+        <w:ind w:left="0" w:firstLine="567"/>
+      </w:pPr>
+      <w:r>
+        <w:t xml:space="preserve">Основи медичної інформатики. Підручник /Л. О. </w:t>
+      </w:r>
+      <w:proofErr w:type="spellStart"/>
+      <w:r>
+        <w:t>Момоток</w:t>
+      </w:r>
+      <w:proofErr w:type="spellEnd"/>
+      <w:r>
+        <w:t xml:space="preserve">, Л. В. </w:t>
+      </w:r>
+      <w:proofErr w:type="spellStart"/>
+      <w:r>
+        <w:t>Юшина</w:t>
+      </w:r>
+      <w:proofErr w:type="spellEnd"/>
+      <w:r>
+        <w:t xml:space="preserve">, О. В. </w:t>
+      </w:r>
+      <w:proofErr w:type="spellStart"/>
+      <w:r>
+        <w:t>Рожнова</w:t>
+      </w:r>
+      <w:proofErr w:type="spellEnd"/>
+      <w:r>
+        <w:t xml:space="preserve">. - К.: </w:t>
+      </w:r>
+      <w:r>
+        <w:t xml:space="preserve">Медицина, 2008.-232с. </w:t>
+      </w:r>
+    </w:p>
+    <w:p>
+      <w:pPr>
+        <w:pStyle w:val="a5"/>
+        <w:numPr>
+          <w:ilvl w:val="0"/>
+          <w:numId w:val="13"/>
+        </w:numPr>
+        <w:tabs>
+          <w:tab w:val="left" w:pos="851"/>
+        </w:tabs>
+        <w:ind w:left="0" w:firstLine="567"/>
+      </w:pPr>
+      <w:proofErr w:type="spellStart"/>
+      <w:r>
+        <w:t>Прокопчук</w:t>
+      </w:r>
+      <w:proofErr w:type="spellEnd"/>
+      <w:r>
+        <w:t xml:space="preserve"> Ю.А. </w:t>
+      </w:r>
+      <w:proofErr w:type="spellStart"/>
+      <w:r>
+        <w:t>Интеллектуальные</w:t>
+      </w:r>
+      <w:proofErr w:type="spellEnd"/>
+      <w:r>
+        <w:t xml:space="preserve"> </w:t>
+      </w:r>
+      <w:proofErr w:type="spellStart"/>
+      <w:r>
+        <w:t>меди-цинские</w:t>
+      </w:r>
+      <w:proofErr w:type="spellEnd"/>
+      <w:r>
+        <w:t xml:space="preserve"> </w:t>
+      </w:r>
+      <w:proofErr w:type="spellStart"/>
+      <w:r>
+        <w:t>системы</w:t>
+      </w:r>
+      <w:proofErr w:type="spellEnd"/>
+      <w:r>
+        <w:t xml:space="preserve">: </w:t>
+      </w:r>
+      <w:proofErr w:type="spellStart"/>
+      <w:r>
+        <w:t>формально-логический</w:t>
+      </w:r>
+      <w:proofErr w:type="spellEnd"/>
+      <w:r>
+        <w:t xml:space="preserve"> </w:t>
+      </w:r>
+      <w:proofErr w:type="spellStart"/>
+      <w:r>
+        <w:t>уро-вень.-Днепропетровск</w:t>
+      </w:r>
+      <w:proofErr w:type="spellEnd"/>
+      <w:r>
+        <w:t>: ИТМ НАНУ и НКАУ, 2007.-259 с.</w:t>
+      </w:r>
+    </w:p>
+    <w:p>
+      <w:pPr>
+        <w:pStyle w:val="a5"/>
+        <w:numPr>
+          <w:ilvl w:val="0"/>
+          <w:numId w:val="13"/>
+        </w:numPr>
+        <w:tabs>
+          <w:tab w:val="left" w:pos="851"/>
+        </w:tabs>
+        <w:ind w:left="0" w:firstLine="567"/>
+      </w:pPr>
+      <w:proofErr w:type="spellStart"/>
+      <w:r>
+        <w:t>Лапшин</w:t>
+      </w:r>
+      <w:proofErr w:type="spellEnd"/>
+      <w:r>
+        <w:t xml:space="preserve"> </w:t>
+      </w:r>
+      <w:r>
+        <w:t xml:space="preserve">М.А. </w:t>
+      </w:r>
+      <w:proofErr w:type="spellStart"/>
+      <w:r>
+        <w:t>Расширенная</w:t>
+      </w:r>
+      <w:proofErr w:type="spellEnd"/>
+      <w:r>
+        <w:t xml:space="preserve"> </w:t>
+      </w:r>
+      <w:proofErr w:type="spellStart"/>
+      <w:r>
+        <w:t>архитектура</w:t>
+      </w:r>
+      <w:proofErr w:type="spellEnd"/>
+      <w:r>
+        <w:t xml:space="preserve"> PACS </w:t>
+      </w:r>
+      <w:proofErr w:type="spellStart"/>
+      <w:r>
+        <w:t>враспре-деленной</w:t>
+      </w:r>
+      <w:proofErr w:type="spellEnd"/>
+      <w:r>
+        <w:t xml:space="preserve"> </w:t>
+      </w:r>
+      <w:proofErr w:type="spellStart"/>
+      <w:r>
+        <w:t>медицинской</w:t>
+      </w:r>
+      <w:proofErr w:type="spellEnd"/>
+      <w:r>
+        <w:t xml:space="preserve"> </w:t>
+      </w:r>
+      <w:proofErr w:type="spellStart"/>
+      <w:r>
+        <w:t>информационной</w:t>
+      </w:r>
+      <w:proofErr w:type="spellEnd"/>
+      <w:r>
+        <w:t xml:space="preserve"> </w:t>
+      </w:r>
+      <w:proofErr w:type="spellStart"/>
+      <w:r>
+        <w:t>системе</w:t>
+      </w:r>
+      <w:proofErr w:type="spellEnd"/>
+      <w:r>
+        <w:t xml:space="preserve"> ИПС</w:t>
+      </w:r>
+      <w:r>
+        <w:t xml:space="preserve"> </w:t>
+      </w:r>
+      <w:r>
+        <w:t xml:space="preserve">РАН/ </w:t>
+      </w:r>
+      <w:proofErr w:type="spellStart"/>
+      <w:r>
+        <w:t>ЛапшинМ.А</w:t>
+      </w:r>
+      <w:proofErr w:type="spellEnd"/>
+      <w:r>
+        <w:t xml:space="preserve">. – </w:t>
+      </w:r>
+      <w:proofErr w:type="spellStart"/>
+      <w:r>
+        <w:t>Переславль-Залесский</w:t>
+      </w:r>
+      <w:proofErr w:type="spellEnd"/>
+      <w:r>
+        <w:t>, 2004. – 188c</w:t>
+      </w:r>
+      <w:r>
+        <w:t>.</w:t>
+      </w:r>
+    </w:p>
+    <w:p>
+      <w:pPr>
+        <w:pStyle w:val="a5"/>
+        <w:numPr>
+          <w:ilvl w:val="0"/>
+          <w:numId w:val="13"/>
+        </w:numPr>
+        <w:tabs>
+          <w:tab w:val="left" w:pos="851"/>
+        </w:tabs>
+        <w:ind w:left="0" w:firstLine="567"/>
+      </w:pPr>
+      <w:proofErr w:type="spellStart"/>
+      <w:r>
+        <w:t>Oleg</w:t>
+      </w:r>
+      <w:proofErr w:type="spellEnd"/>
+      <w:r>
+        <w:t xml:space="preserve"> S. </w:t>
+      </w:r>
+      <w:proofErr w:type="spellStart"/>
+      <w:r>
+        <w:t>Pianykh</w:t>
+      </w:r>
+      <w:proofErr w:type="spellEnd"/>
+      <w:r>
         <w:t xml:space="preserve">, </w:t>
       </w:r>
-      <w:r>
-        <w:rPr>
-          <w:rStyle w:val="style3"/>
-        </w:rPr>
-        <w:t xml:space="preserve">є </w:t>
-      </w:r>
-      <w:r>
-        <w:rPr>
-          <w:rStyle w:val="style3"/>
-        </w:rPr>
-        <w:t>стандартом електронної передачі медичних документів</w:t>
-      </w:r>
-      <w:r>
-        <w:rPr>
-          <w:rStyle w:val="style3"/>
-        </w:rPr>
-        <w:t xml:space="preserve"> між </w:t>
-      </w:r>
-      <w:r>
-        <w:rPr>
-          <w:rStyle w:val="style3"/>
-        </w:rPr>
-        <w:t>віддаленими медични</w:t>
-      </w:r>
-      <w:r>
-        <w:rPr>
-          <w:rStyle w:val="style3"/>
-        </w:rPr>
-        <w:t xml:space="preserve">ми </w:t>
-      </w:r>
-      <w:r>
-        <w:rPr>
-          <w:rStyle w:val="style3"/>
-        </w:rPr>
-        <w:t>установами</w:t>
-      </w:r>
-      <w:r>
-        <w:rPr>
-          <w:rStyle w:val="style3"/>
-        </w:rPr>
-        <w:t>. Більшість сучасного обладнання підтримує стандарт DICOM</w:t>
-      </w:r>
-      <w:r>
-        <w:rPr>
-          <w:rStyle w:val="style3"/>
-        </w:rPr>
-        <w:t>, як основний стандарт для роботи з медичними зображеннями.</w:t>
-      </w:r>
-    </w:p>
-    <w:p>
-      <w:pPr>
-        <w:pStyle w:val="a5"/>
-        <w:ind w:firstLine="0"/>
-      </w:pPr>
+      <w:proofErr w:type="spellStart"/>
+      <w:r>
+        <w:t>Digital</w:t>
+      </w:r>
+      <w:proofErr w:type="spellEnd"/>
+      <w:r>
+        <w:t xml:space="preserve"> </w:t>
+      </w:r>
+      <w:proofErr w:type="spellStart"/>
+      <w:r>
+        <w:t>Imaging</w:t>
+      </w:r>
+      <w:proofErr w:type="spellEnd"/>
+      <w:r>
+        <w:t xml:space="preserve"> </w:t>
+      </w:r>
+      <w:proofErr w:type="spellStart"/>
+      <w:r>
+        <w:t>and</w:t>
+      </w:r>
+      <w:proofErr w:type="spellEnd"/>
+      <w:r>
+        <w:t xml:space="preserve"> </w:t>
+      </w:r>
+      <w:proofErr w:type="spellStart"/>
+      <w:r>
+        <w:t>Communications</w:t>
+      </w:r>
+      <w:proofErr w:type="spellEnd"/>
+      <w:r>
+        <w:t xml:space="preserve"> </w:t>
+      </w:r>
+      <w:proofErr w:type="spellStart"/>
+      <w:r>
+        <w:t>in</w:t>
+      </w:r>
+      <w:proofErr w:type="spellEnd"/>
+      <w:r>
+        <w:t xml:space="preserve"> </w:t>
+      </w:r>
+      <w:proofErr w:type="spellStart"/>
+      <w:r>
+        <w:t>Medicine</w:t>
+      </w:r>
+      <w:proofErr w:type="spellEnd"/>
+      <w:r>
+        <w:t xml:space="preserve"> (DICOM): A </w:t>
+      </w:r>
+      <w:proofErr w:type="spellStart"/>
+      <w:r>
+        <w:t>Practical</w:t>
+      </w:r>
+      <w:proofErr w:type="spellEnd"/>
+      <w:r>
+        <w:t xml:space="preserve"> </w:t>
+      </w:r>
+      <w:proofErr w:type="spellStart"/>
+      <w:r>
+        <w:t>Introduction</w:t>
+      </w:r>
+      <w:proofErr w:type="spellEnd"/>
+      <w:r>
+        <w:t xml:space="preserve"> </w:t>
+      </w:r>
+      <w:proofErr w:type="spellStart"/>
+      <w:r>
+        <w:t>and</w:t>
+      </w:r>
+      <w:proofErr w:type="spellEnd"/>
+      <w:r>
+        <w:t xml:space="preserve"> </w:t>
+      </w:r>
+      <w:proofErr w:type="spellStart"/>
+      <w:r>
+        <w:t>Survival</w:t>
+      </w:r>
+      <w:proofErr w:type="spellEnd"/>
+      <w:r>
+        <w:t xml:space="preserve"> </w:t>
+      </w:r>
+      <w:proofErr w:type="spellStart"/>
+      <w:r>
+        <w:t>Guide</w:t>
+      </w:r>
+      <w:proofErr w:type="spellEnd"/>
+      <w:r>
+        <w:t xml:space="preserve">, </w:t>
+      </w:r>
+      <w:proofErr w:type="spellStart"/>
+      <w:r>
+        <w:t>Springer</w:t>
+      </w:r>
+      <w:proofErr w:type="spellEnd"/>
+      <w:r>
+        <w:t xml:space="preserve"> </w:t>
+      </w:r>
+      <w:proofErr w:type="spellStart"/>
+      <w:r>
+        <w:t>Science</w:t>
+      </w:r>
+      <w:proofErr w:type="spellEnd"/>
+      <w:r>
+        <w:t xml:space="preserve"> &amp; </w:t>
+      </w:r>
+      <w:proofErr w:type="spellStart"/>
+      <w:r>
+        <w:t>Business</w:t>
+      </w:r>
+      <w:proofErr w:type="spellEnd"/>
+      <w:r>
+        <w:t xml:space="preserve"> </w:t>
+      </w:r>
+      <w:proofErr w:type="spellStart"/>
+      <w:r>
+        <w:t>Media</w:t>
+      </w:r>
+      <w:proofErr w:type="spellEnd"/>
+      <w:r>
+        <w:t>, 2008. - 404 с</w:t>
+      </w:r>
+      <w:r>
+        <w:t>.</w:t>
+      </w:r>
+    </w:p>
+    <w:p>
+      <w:pPr>
+        <w:pStyle w:val="a5"/>
+        <w:numPr>
+          <w:ilvl w:val="0"/>
+          <w:numId w:val="13"/>
+        </w:numPr>
+        <w:tabs>
+          <w:tab w:val="left" w:pos="851"/>
+        </w:tabs>
+        <w:ind w:left="0" w:firstLine="567"/>
+      </w:pPr>
+      <w:r>
+        <w:rPr>
+          <w:lang w:val="en-US"/>
+        </w:rPr>
+        <w:t xml:space="preserve">Tim Benson, </w:t>
+      </w:r>
+      <w:proofErr w:type="spellStart"/>
+      <w:r>
+        <w:t>Principles</w:t>
+      </w:r>
+      <w:proofErr w:type="spellEnd"/>
+      <w:r>
+        <w:t xml:space="preserve"> </w:t>
+      </w:r>
+      <w:proofErr w:type="spellStart"/>
+      <w:r>
+        <w:t>of</w:t>
+      </w:r>
+      <w:proofErr w:type="spellEnd"/>
+      <w:r>
+        <w:t xml:space="preserve"> </w:t>
+      </w:r>
+      <w:proofErr w:type="spellStart"/>
+      <w:r>
+        <w:t>Health</w:t>
+      </w:r>
+      <w:proofErr w:type="spellEnd"/>
+      <w:r>
+        <w:t xml:space="preserve"> </w:t>
+      </w:r>
+      <w:proofErr w:type="spellStart"/>
+      <w:r>
+        <w:t>Interoperability</w:t>
+      </w:r>
+      <w:proofErr w:type="spellEnd"/>
+      <w:r>
+        <w:t xml:space="preserve"> HL7 </w:t>
+      </w:r>
+      <w:proofErr w:type="spellStart"/>
+      <w:r>
+        <w:t>and</w:t>
+      </w:r>
+      <w:proofErr w:type="spellEnd"/>
+      <w:r>
+        <w:t xml:space="preserve"> SNOMED (</w:t>
+      </w:r>
+      <w:proofErr w:type="spellStart"/>
+      <w:r>
+        <w:t>Health</w:t>
+      </w:r>
+      <w:proofErr w:type="spellEnd"/>
+      <w:r>
+        <w:t xml:space="preserve"> </w:t>
+      </w:r>
+      <w:proofErr w:type="spellStart"/>
+      <w:r>
+        <w:t>Informatics</w:t>
+      </w:r>
+      <w:proofErr w:type="spellEnd"/>
+      <w:r>
+        <w:t>)</w:t>
+      </w:r>
+      <w:r>
+        <w:t xml:space="preserve">, </w:t>
+      </w:r>
+      <w:proofErr w:type="spellStart"/>
+      <w:r>
+        <w:t>Springer</w:t>
+      </w:r>
+      <w:proofErr w:type="spellEnd"/>
+      <w:r>
+        <w:t xml:space="preserve"> </w:t>
+      </w:r>
+      <w:proofErr w:type="spellStart"/>
+      <w:r>
+        <w:t>Science</w:t>
+      </w:r>
+      <w:proofErr w:type="spellEnd"/>
+      <w:r>
+        <w:t xml:space="preserve"> &amp; </w:t>
+      </w:r>
+      <w:proofErr w:type="spellStart"/>
+      <w:r>
+        <w:t>Business</w:t>
+      </w:r>
+      <w:proofErr w:type="spellEnd"/>
+      <w:r>
+        <w:t xml:space="preserve"> </w:t>
+      </w:r>
+      <w:proofErr w:type="spellStart"/>
+      <w:r>
+        <w:t>Media</w:t>
+      </w:r>
+      <w:proofErr w:type="spellEnd"/>
+      <w:r>
+        <w:t xml:space="preserve">, 2008. - </w:t>
+      </w:r>
+      <w:r>
+        <w:rPr>
+          <w:lang w:val="en-US"/>
+        </w:rPr>
+        <w:t>263</w:t>
+      </w:r>
+      <w:r>
+        <w:t xml:space="preserve"> с</w:t>
+      </w:r>
+      <w:r>
+        <w:t>.</w:t>
+      </w:r>
     </w:p>
     <w:sectPr>
       <w:footerReference w:type="default" r:id="rId15"/>
@@ -6687,7 +7596,7 @@
             <w:sz w:val="28"/>
             <w:szCs w:val="28"/>
           </w:rPr>
-          <w:t>2</w:t>
+          <w:t>14</w:t>
         </w:r>
         <w:r>
           <w:rPr>
@@ -7183,6 +8092,92 @@
     </w:lvl>
   </w:abstractNum>
   <w:abstractNum w:abstractNumId="4">
+    <w:nsid w:val="386C3C26"/>
+    <w:multiLevelType w:val="hybridMultilevel"/>
+    <w:tmpl w:val="69FA0DEC"/>
+    <w:lvl w:ilvl="0" w:tplc="0422000F">
+      <w:start w:val="1"/>
+      <w:numFmt w:val="decimal"/>
+      <w:lvlText w:val="%1."/>
+      <w:lvlJc w:val="left"/>
+      <w:pPr>
+        <w:ind w:left="1429" w:hanging="360"/>
+      </w:pPr>
+    </w:lvl>
+    <w:lvl w:ilvl="1" w:tplc="04220019" w:tentative="1">
+      <w:start w:val="1"/>
+      <w:numFmt w:val="lowerLetter"/>
+      <w:lvlText w:val="%2."/>
+      <w:lvlJc w:val="left"/>
+      <w:pPr>
+        <w:ind w:left="2149" w:hanging="360"/>
+      </w:pPr>
+    </w:lvl>
+    <w:lvl w:ilvl="2" w:tplc="0422001B" w:tentative="1">
+      <w:start w:val="1"/>
+      <w:numFmt w:val="lowerRoman"/>
+      <w:lvlText w:val="%3."/>
+      <w:lvlJc w:val="right"/>
+      <w:pPr>
+        <w:ind w:left="2869" w:hanging="180"/>
+      </w:pPr>
+    </w:lvl>
+    <w:lvl w:ilvl="3" w:tplc="0422000F" w:tentative="1">
+      <w:start w:val="1"/>
+      <w:numFmt w:val="decimal"/>
+      <w:lvlText w:val="%4."/>
+      <w:lvlJc w:val="left"/>
+      <w:pPr>
+        <w:ind w:left="3589" w:hanging="360"/>
+      </w:pPr>
+    </w:lvl>
+    <w:lvl w:ilvl="4" w:tplc="04220019" w:tentative="1">
+      <w:start w:val="1"/>
+      <w:numFmt w:val="lowerLetter"/>
+      <w:lvlText w:val="%5."/>
+      <w:lvlJc w:val="left"/>
+      <w:pPr>
+        <w:ind w:left="4309" w:hanging="360"/>
+      </w:pPr>
+    </w:lvl>
+    <w:lvl w:ilvl="5" w:tplc="0422001B" w:tentative="1">
+      <w:start w:val="1"/>
+      <w:numFmt w:val="lowerRoman"/>
+      <w:lvlText w:val="%6."/>
+      <w:lvlJc w:val="right"/>
+      <w:pPr>
+        <w:ind w:left="5029" w:hanging="180"/>
+      </w:pPr>
+    </w:lvl>
+    <w:lvl w:ilvl="6" w:tplc="0422000F" w:tentative="1">
+      <w:start w:val="1"/>
+      <w:numFmt w:val="decimal"/>
+      <w:lvlText w:val="%7."/>
+      <w:lvlJc w:val="left"/>
+      <w:pPr>
+        <w:ind w:left="5749" w:hanging="360"/>
+      </w:pPr>
+    </w:lvl>
+    <w:lvl w:ilvl="7" w:tplc="04220019" w:tentative="1">
+      <w:start w:val="1"/>
+      <w:numFmt w:val="lowerLetter"/>
+      <w:lvlText w:val="%8."/>
+      <w:lvlJc w:val="left"/>
+      <w:pPr>
+        <w:ind w:left="6469" w:hanging="360"/>
+      </w:pPr>
+    </w:lvl>
+    <w:lvl w:ilvl="8" w:tplc="0422001B" w:tentative="1">
+      <w:start w:val="1"/>
+      <w:numFmt w:val="lowerRoman"/>
+      <w:lvlText w:val="%9."/>
+      <w:lvlJc w:val="right"/>
+      <w:pPr>
+        <w:ind w:left="7189" w:hanging="180"/>
+      </w:pPr>
+    </w:lvl>
+  </w:abstractNum>
+  <w:abstractNum w:abstractNumId="5">
     <w:nsid w:val="470E37C9"/>
     <w:multiLevelType w:val="hybridMultilevel"/>
     <w:tmpl w:val="D6D441F4"/>
@@ -7295,7 +8290,7 @@
       </w:rPr>
     </w:lvl>
   </w:abstractNum>
-  <w:abstractNum w:abstractNumId="5">
+  <w:abstractNum w:abstractNumId="6">
     <w:nsid w:val="477F07BE"/>
     <w:multiLevelType w:val="hybridMultilevel"/>
     <w:tmpl w:val="78B670F8"/>
@@ -7408,7 +8403,7 @@
       </w:rPr>
     </w:lvl>
   </w:abstractNum>
-  <w:abstractNum w:abstractNumId="6">
+  <w:abstractNum w:abstractNumId="7">
     <w:nsid w:val="48522B8D"/>
     <w:multiLevelType w:val="hybridMultilevel"/>
     <w:tmpl w:val="E9F4F64C"/>
@@ -7494,7 +8489,7 @@
       </w:pPr>
     </w:lvl>
   </w:abstractNum>
-  <w:abstractNum w:abstractNumId="7">
+  <w:abstractNum w:abstractNumId="8">
     <w:nsid w:val="4D864996"/>
     <w:multiLevelType w:val="hybridMultilevel"/>
     <w:tmpl w:val="718EF68A"/>
@@ -7607,7 +8602,7 @@
       </w:rPr>
     </w:lvl>
   </w:abstractNum>
-  <w:abstractNum w:abstractNumId="8">
+  <w:abstractNum w:abstractNumId="9">
     <w:nsid w:val="50521E10"/>
     <w:multiLevelType w:val="hybridMultilevel"/>
     <w:tmpl w:val="12A0E14C"/>
@@ -7720,7 +8715,7 @@
       </w:rPr>
     </w:lvl>
   </w:abstractNum>
-  <w:abstractNum w:abstractNumId="9">
+  <w:abstractNum w:abstractNumId="10">
     <w:nsid w:val="60DC2083"/>
     <w:multiLevelType w:val="hybridMultilevel"/>
     <w:tmpl w:val="EE3E617E"/>
@@ -7833,7 +8828,7 @@
       </w:rPr>
     </w:lvl>
   </w:abstractNum>
-  <w:abstractNum w:abstractNumId="10">
+  <w:abstractNum w:abstractNumId="11">
     <w:nsid w:val="64CD5186"/>
     <w:multiLevelType w:val="hybridMultilevel"/>
     <w:tmpl w:val="72EA012E"/>
@@ -7946,7 +8941,7 @@
       </w:rPr>
     </w:lvl>
   </w:abstractNum>
-  <w:abstractNum w:abstractNumId="11">
+  <w:abstractNum w:abstractNumId="12">
     <w:nsid w:val="6A7016A8"/>
     <w:multiLevelType w:val="hybridMultilevel"/>
     <w:tmpl w:val="DE9A75D6"/>
@@ -8036,7 +9031,7 @@
     <w:abstractNumId w:val="1"/>
   </w:num>
   <w:num w:numId="2">
-    <w:abstractNumId w:val="9"/>
+    <w:abstractNumId w:val="10"/>
   </w:num>
   <w:num w:numId="3">
     <w:abstractNumId w:val="2"/>
@@ -8045,27 +9040,30 @@
     <w:abstractNumId w:val="0"/>
   </w:num>
   <w:num w:numId="5">
+    <w:abstractNumId w:val="9"/>
+  </w:num>
+  <w:num w:numId="6">
     <w:abstractNumId w:val="8"/>
   </w:num>
-  <w:num w:numId="6">
+  <w:num w:numId="7">
+    <w:abstractNumId w:val="12"/>
+  </w:num>
+  <w:num w:numId="8">
     <w:abstractNumId w:val="7"/>
   </w:num>
-  <w:num w:numId="7">
+  <w:num w:numId="9">
     <w:abstractNumId w:val="11"/>
   </w:num>
-  <w:num w:numId="8">
+  <w:num w:numId="10">
     <w:abstractNumId w:val="6"/>
-  </w:num>
-  <w:num w:numId="9">
-    <w:abstractNumId w:val="10"/>
-  </w:num>
-  <w:num w:numId="10">
-    <w:abstractNumId w:val="5"/>
   </w:num>
   <w:num w:numId="11">
     <w:abstractNumId w:val="3"/>
   </w:num>
   <w:num w:numId="12">
+    <w:abstractNumId w:val="5"/>
+  </w:num>
+  <w:num w:numId="13">
     <w:abstractNumId w:val="4"/>
   </w:num>
 </w:numbering>
@@ -8571,6 +9569,11 @@
       <w:bCs/>
     </w:rPr>
   </w:style>
+  <w:style w:type="character" w:customStyle="1" w:styleId="apple-converted-space">
+    <w:name w:val="apple-converted-space"/>
+    <w:basedOn w:val="a0"/>
+    <w:rsid w:val="007456DE"/>
+  </w:style>
 </w:styles>
 </file>
 
@@ -8862,7 +9865,7 @@
 </file>
 
 <file path=customXml/itemProps1.xml><?xml version="1.0" encoding="utf-8"?>
-<ds:datastoreItem xmlns:ds="http://schemas.openxmlformats.org/officeDocument/2006/customXml" ds:itemID="{6459911A-BDC1-47A1-9241-704DCFFF91B2}">
+<ds:datastoreItem xmlns:ds="http://schemas.openxmlformats.org/officeDocument/2006/customXml" ds:itemID="{DFB09C43-7E63-4EEF-9370-910C00B88A99}">
   <ds:schemaRefs>
     <ds:schemaRef ds:uri="http://schemas.openxmlformats.org/officeDocument/2006/bibliography"/>
   </ds:schemaRefs>

</xml_diff>